<commit_message>
Got a wrong version of metting 9 before
</commit_message>
<xml_diff>
--- a/doc/Sprint1_meeting_09.docx
+++ b/doc/Sprint1_meeting_09.docx
@@ -88,7 +88,7 @@
     <w:tbl>
       <w:tblPr>
         <w:tblStyle w:val="Table1"/>
-        <w:tblW w:w="8895.0" w:type="dxa"/>
+        <w:tblW w:w="8895" w:type="dxa"/>
         <w:jc w:val="left"/>
         <w:tblInd w:w="5.669291338582678" w:type="pct"/>
         <w:tblBorders>
@@ -101,16 +101,13 @@
         </w:tblBorders>
         <w:tblLayout w:type="fixed"/>
         <w:tblLook w:val="0600"/>
+        <w:tblPrChange w:author="">
+          <w:tblPr/>
+        </w:tblPrChange>
       </w:tblPr>
       <w:tblGrid>
         <w:gridCol w:w="2490"/>
         <w:gridCol w:w="6405"/>
-        <w:tblGridChange w:id="0">
-          <w:tblGrid>
-            <w:gridCol w:w="2490"/>
-            <w:gridCol w:w="6405"/>
-          </w:tblGrid>
-        </w:tblGridChange>
       </w:tblGrid>
       <w:tr xmlns:wp14="http://schemas.microsoft.com/office/word/2010/wordml" wp14:textId="77777777">
         <w:trPr>
@@ -119,12 +116,12 @@
         <w:tc>
           <w:tcPr>
             <w:tcBorders>
-              <w:top w:val="single" w:color="808080" w:sz="8" w:space="0"/>
-              <w:left w:val="single" w:color="808080" w:sz="8" w:space="0"/>
-              <w:bottom w:val="single" w:color="808080" w:sz="8" w:space="0"/>
-              <w:right w:val="single" w:color="808080" w:sz="8" w:space="0"/>
-            </w:tcBorders>
-            <w:shd w:val="clear" w:fill="e6e6e6"/>
+              <w:top w:val="single" w:color="808080" w:themeColor="background1" w:themeShade="80" w:sz="8" w:space="0"/>
+              <w:left w:val="single" w:color="808080" w:themeColor="background1" w:themeShade="80" w:sz="8" w:space="0"/>
+              <w:bottom w:val="single" w:color="808080" w:themeColor="background1" w:themeShade="80" w:sz="8" w:space="0"/>
+              <w:right w:val="single" w:color="808080" w:themeColor="background1" w:themeShade="80" w:sz="8" w:space="0"/>
+            </w:tcBorders>
+            <w:shd w:val="clear" w:color="auto" w:fill="E6E6E6"/>
             <w:tcMar>
               <w:top w:w="5.669291338582678" w:type="dxa"/>
               <w:left w:w="5.669291338582678" w:type="dxa"/>
@@ -171,51 +168,35 @@
         <w:tc>
           <w:tcPr>
             <w:tcBorders>
-              <w:top w:val="single" w:color="808080" w:sz="8" w:space="0"/>
-              <w:bottom w:val="single" w:color="808080" w:sz="8" w:space="0"/>
-              <w:right w:val="single" w:color="808080" w:sz="8" w:space="0"/>
-            </w:tcBorders>
-            <w:shd w:val="clear" w:fill="auto"/>
-            <w:tcMar>
-              <w:top w:w="5.669291338582678" w:type="dxa"/>
-              <w:left w:w="5.669291338582678" w:type="dxa"/>
-              <w:bottom w:w="5.669291338582678" w:type="dxa"/>
-              <w:right w:w="5.669291338582678" w:type="dxa"/>
-            </w:tcMar>
-            <w:vAlign w:val="top"/>
-          </w:tcPr>
-          <w:p wp14:textId="77777777">
-            <w:pPr>
-              <w:keepNext w:val="0"/>
-              <w:keepLines w:val="0"/>
-              <w:widowControl w:val="0"/>
-              <w:pBdr>
-                <w:top w:val="nil" w:sz="0" w:space="0"/>
-                <w:left w:val="nil" w:sz="0" w:space="0"/>
-                <w:bottom w:val="nil" w:sz="0" w:space="0"/>
-                <w:right w:val="nil" w:sz="0" w:space="0"/>
-                <w:between w:val="nil" w:sz="0" w:space="0"/>
-              </w:pBdr>
-              <w:shd w:val="clear" w:fill="auto"/>
+              <w:top w:val="single" w:color="808080" w:themeColor="background1" w:themeShade="80" w:sz="8" w:space="0"/>
+              <w:bottom w:val="single" w:color="808080" w:themeColor="background1" w:themeShade="80" w:sz="8" w:space="0"/>
+              <w:right w:val="single" w:color="808080" w:themeColor="background1" w:themeShade="80" w:sz="8" w:space="0"/>
+            </w:tcBorders>
+            <w:shd w:val="clear" w:color="auto" w:fill="auto"/>
+            <w:tcMar>
+              <w:top w:w="5.669291338582678" w:type="dxa"/>
+              <w:left w:w="5.669291338582678" w:type="dxa"/>
+              <w:bottom w:w="5.669291338582678" w:type="dxa"/>
+              <w:right w:w="5.669291338582678" w:type="dxa"/>
+            </w:tcMar>
+            <w:vAlign w:val="top"/>
+          </w:tcPr>
+          <w:p wp14:textId="19E4E688">
+            <w:pPr>
+              <w:keepNext w:val="0"/>
+              <w:keepLines w:val="0"/>
+              <w:widowControl w:val="0"/>
+              <w:pBdr>
+                <w:top w:val="nil" w:sz="0" w:space="0"/>
+                <w:left w:val="nil" w:sz="0" w:space="0"/>
+                <w:bottom w:val="nil" w:sz="0" w:space="0"/>
+                <w:right w:val="nil" w:sz="0" w:space="0"/>
+                <w:between w:val="nil" w:sz="0" w:space="0"/>
+              </w:pBdr>
+              <w:shd w:val="clear" w:color="auto" w:fill="auto"/>
               <w:spacing w:before="0" w:after="0" w:line="276" w:lineRule="auto"/>
               <w:ind w:left="0" w:right="0" w:firstLine="0"/>
               <w:jc w:val="left"/>
-              <w:rPr>
-                <w:rFonts w:ascii="Raleway" w:hAnsi="Raleway" w:eastAsia="Raleway" w:cs="Raleway"/>
-                <w:sz w:val="20"/>
-                <w:szCs w:val="20"/>
-              </w:rPr>
-            </w:pPr>
-            <w:r>
-              <w:rPr>
-                <w:rFonts w:ascii="Raleway" w:hAnsi="Raleway" w:eastAsia="Raleway" w:cs="Raleway"/>
-                <w:sz w:val="20"/>
-                <w:szCs w:val="20"/>
-                <w:rtl w:val="0"/>
-              </w:rPr>
-              <w:t xml:space="preserve"> </w:t>
-            </w:r>
-            <w:r>
               <w:rPr>
                 <w:rFonts w:ascii="Raleway" w:hAnsi="Raleway" w:eastAsia="Raleway" w:cs="Raleway"/>
                 <w:sz w:val="20"/>
@@ -223,7 +204,58 @@
                 <w:highlight w:val="white"/>
                 <w:rtl w:val="0"/>
               </w:rPr>
-              <w:t xml:space="preserve">xx/xx/2017</w:t>
+            </w:pPr>
+            <w:r>
+              <w:rPr>
+                <w:rFonts w:ascii="Raleway" w:hAnsi="Raleway" w:eastAsia="Raleway" w:cs="Raleway"/>
+                <w:sz w:val="20"/>
+                <w:szCs w:val="20"/>
+              </w:rPr>
+              <w:t xml:space="preserve"> </w:t>
+            </w:r>
+            <w:r>
+              <w:rPr>
+                <w:rFonts w:ascii="Raleway" w:hAnsi="Raleway" w:eastAsia="Raleway" w:cs="Raleway"/>
+                <w:sz w:val="20"/>
+                <w:szCs w:val="20"/>
+              </w:rPr>
+              <w:t xml:space="preserve">09</w:t>
+            </w:r>
+            <w:r>
+              <w:rPr>
+                <w:rFonts w:ascii="Raleway" w:hAnsi="Raleway" w:eastAsia="Raleway" w:cs="Raleway"/>
+                <w:sz w:val="20"/>
+                <w:szCs w:val="20"/>
+                <w:highlight w:val="white"/>
+              </w:rPr>
+              <w:t xml:space="preserve">/</w:t>
+            </w:r>
+            <w:r>
+              <w:rPr>
+                <w:rFonts w:ascii="Raleway" w:hAnsi="Raleway" w:eastAsia="Raleway" w:cs="Raleway"/>
+                <w:sz w:val="20"/>
+                <w:szCs w:val="20"/>
+                <w:highlight w:val="white"/>
+              </w:rPr>
+              <w:t xml:space="preserve">18</w:t>
+            </w:r>
+            <w:r>
+              <w:rPr>
+                <w:rFonts w:ascii="Raleway" w:hAnsi="Raleway" w:eastAsia="Raleway" w:cs="Raleway"/>
+                <w:sz w:val="20"/>
+                <w:szCs w:val="20"/>
+                <w:highlight w:val="white"/>
+              </w:rPr>
+              <w:t xml:space="preserve">/20</w:t>
+            </w:r>
+            <w:r>
+              <w:rPr>
+                <w:rFonts w:ascii="Raleway" w:hAnsi="Raleway" w:eastAsia="Raleway" w:cs="Raleway"/>
+                <w:sz w:val="20"/>
+                <w:szCs w:val="20"/>
+                <w:highlight w:val="white"/>
+              </w:rPr>
+              <w:t xml:space="preserve">21</w:t>
             </w:r>
             <w:r>
               <w:rPr>
@@ -237,11 +269,11 @@
         <w:tc>
           <w:tcPr>
             <w:tcBorders>
-              <w:left w:val="single" w:color="808080" w:sz="8" w:space="0"/>
-              <w:bottom w:val="single" w:color="808080" w:sz="8" w:space="0"/>
-              <w:right w:val="single" w:color="808080" w:sz="8" w:space="0"/>
-            </w:tcBorders>
-            <w:shd w:val="clear" w:fill="e6e6e6"/>
+              <w:left w:val="single" w:color="808080" w:themeColor="background1" w:themeShade="80" w:sz="8" w:space="0"/>
+              <w:bottom w:val="single" w:color="808080" w:themeColor="background1" w:themeShade="80" w:sz="8" w:space="0"/>
+              <w:right w:val="single" w:color="808080" w:themeColor="background1" w:themeShade="80" w:sz="8" w:space="0"/>
+            </w:tcBorders>
+            <w:shd w:val="clear" w:color="auto" w:fill="E6E6E6"/>
             <w:tcMar>
               <w:top w:w="5.669291338582678" w:type="dxa"/>
               <w:left w:w="5.669291338582678" w:type="dxa"/>
@@ -288,33 +320,24 @@
         <w:tc>
           <w:tcPr>
             <w:tcBorders>
-              <w:bottom w:val="single" w:color="808080" w:sz="8" w:space="0"/>
-              <w:right w:val="single" w:color="808080" w:sz="8" w:space="0"/>
-            </w:tcBorders>
-            <w:shd w:val="clear" w:fill="auto"/>
-            <w:tcMar>
-              <w:top w:w="5.669291338582678" w:type="dxa"/>
-              <w:left w:w="5.669291338582678" w:type="dxa"/>
-              <w:bottom w:w="5.669291338582678" w:type="dxa"/>
-              <w:right w:w="5.669291338582678" w:type="dxa"/>
-            </w:tcMar>
-            <w:vAlign w:val="top"/>
-          </w:tcPr>
-          <w:p wp14:textId="77777777">
-            <w:pPr>
-              <w:keepNext w:val="0"/>
-              <w:keepLines w:val="0"/>
-              <w:widowControl w:val="0"/>
-              <w:pBdr>
-                <w:top w:val="nil" w:sz="0" w:space="0"/>
-                <w:left w:val="nil" w:sz="0" w:space="0"/>
-                <w:bottom w:val="nil" w:sz="0" w:space="0"/>
-                <w:right w:val="nil" w:sz="0" w:space="0"/>
-                <w:between w:val="nil" w:sz="0" w:space="0"/>
-              </w:pBdr>
-              <w:shd w:val="clear" w:fill="auto"/>
-              <w:spacing w:before="0" w:after="0" w:line="276" w:lineRule="auto"/>
-              <w:ind w:left="0" w:right="0" w:firstLine="0"/>
+              <w:bottom w:val="single" w:color="808080" w:themeColor="background1" w:themeShade="80" w:sz="8" w:space="0"/>
+              <w:right w:val="single" w:color="808080" w:themeColor="background1" w:themeShade="80" w:sz="8" w:space="0"/>
+            </w:tcBorders>
+            <w:shd w:val="clear" w:color="auto" w:fill="auto"/>
+            <w:tcMar>
+              <w:top w:w="5.669291338582678" w:type="dxa"/>
+              <w:left w:w="5.669291338582678" w:type="dxa"/>
+              <w:bottom w:w="5.669291338582678" w:type="dxa"/>
+              <w:right w:w="5.669291338582678" w:type="dxa"/>
+            </w:tcMar>
+            <w:vAlign w:val="top"/>
+          </w:tcPr>
+          <w:p wp14:textId="46B4FCED">
+            <w:pPr>
+              <w:pStyle w:val="Normal"/>
+              <w:bidi w:val="0"/>
+              <w:spacing w:before="0" w:beforeAutospacing="off" w:after="0" w:afterAutospacing="off" w:line="276" w:lineRule="auto"/>
+              <w:ind w:left="0" w:right="0"/>
               <w:jc w:val="left"/>
               <w:rPr>
                 <w:rFonts w:ascii="Raleway" w:hAnsi="Raleway" w:eastAsia="Raleway" w:cs="Raleway"/>
@@ -327,9 +350,16 @@
                 <w:rFonts w:ascii="Raleway" w:hAnsi="Raleway" w:eastAsia="Raleway" w:cs="Raleway"/>
                 <w:sz w:val="20"/>
                 <w:szCs w:val="20"/>
-                <w:rtl w:val="0"/>
-              </w:rPr>
-              <w:t xml:space="preserve"> Google Hangouts</w:t>
+              </w:rPr>
+              <w:t xml:space="preserve"> </w:t>
+            </w:r>
+            <w:r>
+              <w:rPr>
+                <w:rFonts w:ascii="Raleway" w:hAnsi="Raleway" w:eastAsia="Raleway" w:cs="Raleway"/>
+                <w:sz w:val="20"/>
+                <w:szCs w:val="20"/>
+              </w:rPr>
+              <w:t>Book store</w:t>
             </w:r>
           </w:p>
         </w:tc>
@@ -338,11 +368,11 @@
         <w:tc>
           <w:tcPr>
             <w:tcBorders>
-              <w:left w:val="single" w:color="808080" w:sz="8" w:space="0"/>
-              <w:bottom w:val="single" w:color="808080" w:sz="8" w:space="0"/>
-              <w:right w:val="single" w:color="808080" w:sz="8" w:space="0"/>
-            </w:tcBorders>
-            <w:shd w:val="clear" w:fill="e6e6e6"/>
+              <w:left w:val="single" w:color="808080" w:themeColor="background1" w:themeShade="80" w:sz="8" w:space="0"/>
+              <w:bottom w:val="single" w:color="808080" w:themeColor="background1" w:themeShade="80" w:sz="8" w:space="0"/>
+              <w:right w:val="single" w:color="808080" w:themeColor="background1" w:themeShade="80" w:sz="8" w:space="0"/>
+            </w:tcBorders>
+            <w:shd w:val="clear" w:color="auto" w:fill="E6E6E6"/>
             <w:tcMar>
               <w:top w:w="5.669291338582678" w:type="dxa"/>
               <w:left w:w="5.669291338582678" w:type="dxa"/>
@@ -389,188 +419,142 @@
         <w:tc>
           <w:tcPr>
             <w:tcBorders>
-              <w:bottom w:val="single" w:color="808080" w:sz="8" w:space="0"/>
-              <w:right w:val="single" w:color="808080" w:sz="8" w:space="0"/>
-            </w:tcBorders>
-            <w:shd w:val="clear" w:fill="auto"/>
-            <w:tcMar>
-              <w:top w:w="5.669291338582678" w:type="dxa"/>
-              <w:left w:w="5.669291338582678" w:type="dxa"/>
-              <w:bottom w:w="5.669291338582678" w:type="dxa"/>
-              <w:right w:w="5.669291338582678" w:type="dxa"/>
-            </w:tcMar>
-            <w:vAlign w:val="top"/>
-          </w:tcPr>
-          <w:p wp14:textId="77777777">
-            <w:pPr>
-              <w:keepNext w:val="0"/>
-              <w:keepLines w:val="0"/>
-              <w:widowControl w:val="0"/>
-              <w:pBdr>
-                <w:top w:val="nil" w:sz="0" w:space="0"/>
-                <w:left w:val="nil" w:sz="0" w:space="0"/>
-                <w:bottom w:val="nil" w:sz="0" w:space="0"/>
-                <w:right w:val="nil" w:sz="0" w:space="0"/>
-                <w:between w:val="nil" w:sz="0" w:space="0"/>
-              </w:pBdr>
-              <w:shd w:val="clear" w:fill="auto"/>
-              <w:spacing w:before="0" w:after="0" w:line="276" w:lineRule="auto"/>
-              <w:ind w:left="0" w:right="0" w:firstLine="0"/>
-              <w:jc w:val="left"/>
-              <w:rPr>
-                <w:rFonts w:ascii="Raleway" w:hAnsi="Raleway" w:eastAsia="Raleway" w:cs="Raleway"/>
-                <w:sz w:val="20"/>
-                <w:szCs w:val="20"/>
-              </w:rPr>
-            </w:pPr>
-            <w:r>
-              <w:rPr>
-                <w:rFonts w:ascii="Raleway" w:hAnsi="Raleway" w:eastAsia="Raleway" w:cs="Raleway"/>
-                <w:sz w:val="20"/>
-                <w:szCs w:val="20"/>
-                <w:rtl w:val="0"/>
-              </w:rPr>
-              <w:t xml:space="preserve">Amir Homayoon Ashrafzadeh</w:t>
-            </w:r>
-          </w:p>
-          <w:p wp14:textId="77777777">
-            <w:pPr>
-              <w:spacing w:line="235.63635739413175" w:lineRule="auto"/>
-              <w:rPr>
-                <w:rFonts w:ascii="Raleway" w:hAnsi="Raleway" w:eastAsia="Raleway" w:cs="Raleway"/>
-                <w:sz w:val="20"/>
-                <w:szCs w:val="20"/>
-              </w:rPr>
-            </w:pPr>
-            <w:r>
-              <w:rPr>
-                <w:rFonts w:ascii="Raleway" w:hAnsi="Raleway" w:eastAsia="Raleway" w:cs="Raleway"/>
-                <w:sz w:val="20"/>
-                <w:szCs w:val="20"/>
-                <w:rtl w:val="0"/>
-              </w:rPr>
-              <w:t xml:space="preserve">Adriana Tcholakova    </w:t>
-            </w:r>
-            <w:r>
-              <w:rPr>
-                <w:rFonts w:ascii="Raleway" w:hAnsi="Raleway" w:eastAsia="Raleway" w:cs="Raleway"/>
-                <w:sz w:val="20"/>
-                <w:szCs w:val="20"/>
-                <w:rtl w:val="0"/>
-              </w:rPr>
+              <w:bottom w:val="single" w:color="808080" w:themeColor="background1" w:themeShade="80" w:sz="8" w:space="0"/>
+              <w:right w:val="single" w:color="808080" w:themeColor="background1" w:themeShade="80" w:sz="8" w:space="0"/>
+            </w:tcBorders>
+            <w:shd w:val="clear" w:color="auto" w:fill="auto"/>
+            <w:tcMar>
+              <w:top w:w="5.669291338582678" w:type="dxa"/>
+              <w:left w:w="5.669291338582678" w:type="dxa"/>
+              <w:bottom w:w="5.669291338582678" w:type="dxa"/>
+              <w:right w:w="5.669291338582678" w:type="dxa"/>
+            </w:tcMar>
+            <w:vAlign w:val="top"/>
+          </w:tcPr>
+          <w:p wp14:textId="1F1421B1">
+            <w:pPr>
+              <w:spacing w:line="235" w:lineRule="auto"/>
+              <w:rPr>
+                <w:rFonts w:ascii="Raleway" w:hAnsi="Raleway" w:eastAsia="Raleway" w:cs="Raleway"/>
+                <w:b w:val="0"/>
+                <w:bCs w:val="0"/>
+                <w:i w:val="0"/>
+                <w:iCs w:val="0"/>
+                <w:color w:val="000000" w:themeColor="text1" w:themeTint="FF" w:themeShade="FF"/>
+                <w:sz w:val="20"/>
+                <w:szCs w:val="20"/>
+                <w:lang w:eastAsia="zh-CN"/>
+              </w:rPr>
+            </w:pPr>
+            <w:r>
+              <w:rPr>
+                <w:rFonts w:ascii="Raleway" w:hAnsi="Raleway" w:eastAsia="Raleway" w:cs="Raleway"/>
+                <w:b w:val="0"/>
+                <w:bCs w:val="0"/>
+                <w:i w:val="0"/>
+                <w:iCs w:val="0"/>
+                <w:caps w:val="0"/>
+                <w:smallCaps w:val="0"/>
+                <w:color w:val="000000" w:themeColor="text1" w:themeTint="FF" w:themeShade="FF"/>
+                <w:sz w:val="20"/>
+                <w:szCs w:val="20"/>
+                <w:lang w:eastAsia="zh-CN"/>
+              </w:rPr>
+              <w:t>Yutai Tong</w:t>
+            </w:r>
+          </w:p>
+          <w:p wp14:textId="760E986F">
+            <w:pPr>
+              <w:spacing w:line="235" w:lineRule="auto"/>
+              <w:rPr>
+                <w:rFonts w:ascii="Raleway" w:hAnsi="Raleway" w:eastAsia="Raleway" w:cs="Raleway"/>
+                <w:b w:val="0"/>
+                <w:bCs w:val="0"/>
+                <w:i w:val="0"/>
+                <w:iCs w:val="0"/>
+                <w:color w:val="000000" w:themeColor="text1" w:themeTint="FF" w:themeShade="FF"/>
+                <w:sz w:val="20"/>
+                <w:szCs w:val="20"/>
+                <w:lang w:eastAsia="zh-CN"/>
+              </w:rPr>
+            </w:pPr>
+            <w:r>
+              <w:rPr>
+                <w:rFonts w:ascii="Raleway" w:hAnsi="Raleway" w:eastAsia="Raleway" w:cs="Raleway"/>
+                <w:b w:val="0"/>
+                <w:bCs w:val="0"/>
+                <w:i w:val="0"/>
+                <w:iCs w:val="0"/>
+                <w:caps w:val="0"/>
+                <w:smallCaps w:val="0"/>
+                <w:color w:val="000000" w:themeColor="text1" w:themeTint="FF" w:themeShade="FF"/>
+                <w:sz w:val="20"/>
+                <w:szCs w:val="20"/>
+                <w:lang w:eastAsia="zh-CN"/>
+              </w:rPr>
+              <w:t>Bohan Cheng</w:t>
+            </w:r>
+          </w:p>
+          <w:p wp14:textId="20B79753">
+            <w:pPr>
+              <w:spacing w:line="235" w:lineRule="auto"/>
+              <w:rPr>
+                <w:rFonts w:ascii="Raleway" w:hAnsi="Raleway" w:eastAsia="Raleway" w:cs="Raleway"/>
+                <w:b w:val="0"/>
+                <w:bCs w:val="0"/>
+                <w:i w:val="0"/>
+                <w:iCs w:val="0"/>
+                <w:color w:val="000000" w:themeColor="text1" w:themeTint="FF" w:themeShade="FF"/>
+                <w:sz w:val="20"/>
+                <w:szCs w:val="20"/>
+                <w:lang w:eastAsia="zh-CN"/>
+              </w:rPr>
+            </w:pPr>
+            <w:r>
+              <w:rPr>
+                <w:rFonts w:ascii="Raleway" w:hAnsi="Raleway" w:eastAsia="Raleway" w:cs="Raleway"/>
+                <w:b w:val="0"/>
+                <w:bCs w:val="0"/>
+                <w:i w:val="0"/>
+                <w:iCs w:val="0"/>
+                <w:caps w:val="0"/>
+                <w:smallCaps w:val="0"/>
+                <w:color w:val="000000" w:themeColor="text1" w:themeTint="FF" w:themeShade="FF"/>
+                <w:sz w:val="20"/>
+                <w:szCs w:val="20"/>
+                <w:lang w:eastAsia="zh-CN"/>
+              </w:rPr>
+              <w:t>Zico Z</w:t>
+            </w:r>
+          </w:p>
+          <w:p wp14:textId="099F5622">
+            <w:pPr>
+              <w:pStyle w:val="Normal"/>
+              <w:spacing w:line="235" w:lineRule="auto"/>
+              <w:rPr>
+                <w:rFonts w:ascii="Raleway" w:hAnsi="Raleway" w:eastAsia="Raleway" w:cs="Raleway"/>
+                <w:sz w:val="20"/>
+                <w:szCs w:val="20"/>
+              </w:rPr>
+            </w:pPr>
+            <w:r>
+              <w:rPr>
+                <w:rFonts w:ascii="Raleway" w:hAnsi="Raleway" w:eastAsia="Raleway" w:cs="Raleway"/>
+                <w:b w:val="0"/>
+                <w:bCs w:val="0"/>
+                <w:i w:val="0"/>
+                <w:iCs w:val="0"/>
+                <w:caps w:val="0"/>
+                <w:smallCaps w:val="0"/>
+                <w:color w:val="000000" w:themeColor="text1" w:themeTint="FF" w:themeShade="FF"/>
+                <w:sz w:val="20"/>
+                <w:szCs w:val="20"/>
+                <w:lang w:eastAsia="zh-CN"/>
+              </w:rPr>
+              <w:t>Ci Song</w:t>
+            </w:r>
+            <w:r>
               <w:tab/>
-            </w:r>
-          </w:p>
-          <w:p wp14:textId="77777777">
-            <w:pPr>
-              <w:spacing w:line="235.63635739413175" w:lineRule="auto"/>
-              <w:rPr>
-                <w:rFonts w:ascii="Raleway" w:hAnsi="Raleway" w:eastAsia="Raleway" w:cs="Raleway"/>
-                <w:sz w:val="20"/>
-                <w:szCs w:val="20"/>
-              </w:rPr>
-            </w:pPr>
-            <w:r>
-              <w:rPr>
-                <w:rFonts w:ascii="Raleway" w:hAnsi="Raleway" w:eastAsia="Raleway" w:cs="Raleway"/>
-                <w:sz w:val="20"/>
-                <w:szCs w:val="20"/>
-                <w:rtl w:val="0"/>
-              </w:rPr>
-              <w:t xml:space="preserve">Brendan Smidt  </w:t>
-            </w:r>
-            <w:r>
-              <w:rPr>
-                <w:rFonts w:ascii="Raleway" w:hAnsi="Raleway" w:eastAsia="Raleway" w:cs="Raleway"/>
-                <w:sz w:val="20"/>
-                <w:szCs w:val="20"/>
-                <w:rtl w:val="0"/>
-              </w:rPr>
-              <w:tab/>
-            </w:r>
-          </w:p>
-          <w:p wp14:textId="77777777">
-            <w:pPr>
-              <w:spacing w:line="235.63635739413175" w:lineRule="auto"/>
-              <w:rPr>
-                <w:rFonts w:ascii="Raleway" w:hAnsi="Raleway" w:eastAsia="Raleway" w:cs="Raleway"/>
-                <w:sz w:val="20"/>
-                <w:szCs w:val="20"/>
-              </w:rPr>
-            </w:pPr>
-            <w:r>
-              <w:rPr>
-                <w:rFonts w:ascii="Raleway" w:hAnsi="Raleway" w:eastAsia="Raleway" w:cs="Raleway"/>
-                <w:sz w:val="20"/>
-                <w:szCs w:val="20"/>
-                <w:rtl w:val="0"/>
-              </w:rPr>
-              <w:t xml:space="preserve">Glenn Hellyer</w:t>
-            </w:r>
-            <w:r>
-              <w:rPr>
-                <w:rFonts w:ascii="Raleway" w:hAnsi="Raleway" w:eastAsia="Raleway" w:cs="Raleway"/>
-                <w:sz w:val="20"/>
-                <w:szCs w:val="20"/>
-                <w:rtl w:val="0"/>
-              </w:rPr>
-              <w:tab/>
-            </w:r>
-            <w:r>
-              <w:rPr>
-                <w:rFonts w:ascii="Raleway" w:hAnsi="Raleway" w:eastAsia="Raleway" w:cs="Raleway"/>
-                <w:sz w:val="20"/>
-                <w:szCs w:val="20"/>
-                <w:rtl w:val="0"/>
-              </w:rPr>
-              <w:tab/>
-            </w:r>
-          </w:p>
-          <w:p wp14:textId="77777777">
-            <w:pPr>
-              <w:spacing w:line="235.63635739413175" w:lineRule="auto"/>
-              <w:rPr>
-                <w:rFonts w:ascii="Raleway" w:hAnsi="Raleway" w:eastAsia="Raleway" w:cs="Raleway"/>
-                <w:sz w:val="20"/>
-                <w:szCs w:val="20"/>
-              </w:rPr>
-            </w:pPr>
-            <w:r>
-              <w:rPr>
-                <w:rFonts w:ascii="Raleway" w:hAnsi="Raleway" w:eastAsia="Raleway" w:cs="Raleway"/>
-                <w:sz w:val="20"/>
-                <w:szCs w:val="20"/>
-                <w:rtl w:val="0"/>
-              </w:rPr>
-              <w:t xml:space="preserve">Jenae Height</w:t>
-            </w:r>
-            <w:r>
-              <w:rPr>
-                <w:rFonts w:ascii="Raleway" w:hAnsi="Raleway" w:eastAsia="Raleway" w:cs="Raleway"/>
-                <w:sz w:val="20"/>
-                <w:szCs w:val="20"/>
-                <w:rtl w:val="0"/>
-              </w:rPr>
-              <w:tab/>
-            </w:r>
-          </w:p>
-          <w:p wp14:textId="77777777">
-            <w:pPr>
-              <w:spacing w:line="235.63635739413175" w:lineRule="auto"/>
-              <w:rPr>
-                <w:rFonts w:ascii="Raleway" w:hAnsi="Raleway" w:eastAsia="Raleway" w:cs="Raleway"/>
-                <w:sz w:val="20"/>
-                <w:szCs w:val="20"/>
-              </w:rPr>
-            </w:pPr>
-            <w:r>
-              <w:rPr>
-                <w:rFonts w:ascii="Raleway" w:hAnsi="Raleway" w:eastAsia="Raleway" w:cs="Raleway"/>
-                <w:sz w:val="20"/>
-                <w:szCs w:val="20"/>
-                <w:rtl w:val="0"/>
-              </w:rPr>
-              <w:t xml:space="preserve">Timothy Boye</w:t>
             </w:r>
             <w:r>
               <w:rPr>
@@ -602,11 +586,11 @@
         <w:tc>
           <w:tcPr>
             <w:tcBorders>
-              <w:left w:val="single" w:color="808080" w:sz="8" w:space="0"/>
-              <w:bottom w:val="single" w:color="808080" w:sz="8" w:space="0"/>
-              <w:right w:val="single" w:color="808080" w:sz="8" w:space="0"/>
-            </w:tcBorders>
-            <w:shd w:val="clear" w:fill="e6e6e6"/>
+              <w:left w:val="single" w:color="808080" w:themeColor="background1" w:themeShade="80" w:sz="8" w:space="0"/>
+              <w:bottom w:val="single" w:color="808080" w:themeColor="background1" w:themeShade="80" w:sz="8" w:space="0"/>
+              <w:right w:val="single" w:color="808080" w:themeColor="background1" w:themeShade="80" w:sz="8" w:space="0"/>
+            </w:tcBorders>
+            <w:shd w:val="clear" w:color="auto" w:fill="E6E6E6"/>
             <w:tcMar>
               <w:top w:w="5.669291338582678" w:type="dxa"/>
               <w:left w:w="5.669291338582678" w:type="dxa"/>
@@ -653,10 +637,10 @@
         <w:tc>
           <w:tcPr>
             <w:tcBorders>
-              <w:bottom w:val="single" w:color="808080" w:sz="8" w:space="0"/>
-              <w:right w:val="single" w:color="808080" w:sz="8" w:space="0"/>
-            </w:tcBorders>
-            <w:shd w:val="clear" w:fill="auto"/>
+              <w:bottom w:val="single" w:color="808080" w:themeColor="background1" w:themeShade="80" w:sz="8" w:space="0"/>
+              <w:right w:val="single" w:color="808080" w:themeColor="background1" w:themeShade="80" w:sz="8" w:space="0"/>
+            </w:tcBorders>
+            <w:shd w:val="clear" w:color="auto" w:fill="auto"/>
             <w:tcMar>
               <w:top w:w="5.669291338582678" w:type="dxa"/>
               <w:left w:w="5.669291338582678" w:type="dxa"/>
@@ -747,34 +731,40 @@
     </w:p>
     <w:tbl>
       <w:tblPr>
-        <w:tblStyle w:val="Table2"/>
         <w:tblW w:w="8910" w:type="dxa"/>
         <w:jc w:val="left"/>
         <w:tblInd w:w="5.669291338582678" w:type="pct"/>
         <w:tblBorders>
-          <w:top w:val="single" w:color="000000" w:sz="6" w:space="0"/>
-          <w:left w:val="single" w:color="000000" w:sz="6" w:space="0"/>
-          <w:bottom w:val="single" w:color="000000" w:sz="6" w:space="0"/>
-          <w:right w:val="single" w:color="000000" w:sz="6" w:space="0"/>
-          <w:insideH w:val="single" w:color="000000" w:sz="6" w:space="0"/>
-          <w:insideV w:val="single" w:color="000000" w:sz="6" w:space="0"/>
+          <w:top w:val="single" w:color="000000" w:themeColor="text1" w:sz="6" w:space="0"/>
+          <w:left w:val="single" w:color="000000" w:themeColor="text1" w:sz="6" w:space="0"/>
+          <w:bottom w:val="single" w:color="000000" w:themeColor="text1" w:sz="6" w:space="0"/>
+          <w:right w:val="single" w:color="000000" w:themeColor="text1" w:sz="6" w:space="0"/>
+          <w:insideH w:val="single" w:color="000000" w:themeColor="text1" w:sz="6" w:space="0"/>
+          <w:insideV w:val="single" w:color="000000" w:themeColor="text1" w:sz="6" w:space="0"/>
         </w:tblBorders>
         <w:tblLayout w:type="fixed"/>
-        <w:tblLook w:val="0600"/>
+        <w:tblLook w:val="0600" w:firstRow="0" w:lastRow="0" w:firstColumn="0" w:lastColumn="0" w:noHBand="1" w:noVBand="1"/>
         <w:tblPrChange w:author="">
           <w:tblPr/>
         </w:tblPrChange>
       </w:tblPr>
       <w:tblGrid>
-        <w:gridCol w:w="750"/>
-        <w:gridCol w:w="8160"/>
+        <w:tblGridChange>
+          <w:tblGrid>
+            <w:gridCol w:w="750"/>
+            <w:gridCol w:w="8160"/>
+          </w:tblGrid>
+        </w:tblGridChange>
+        <w:gridCol w:w="765"/>
+        <w:gridCol w:w="8145"/>
       </w:tblGrid>
       <w:tr xmlns:wp14="http://schemas.microsoft.com/office/word/2010/wordml" wp14:textId="77777777">
         <w:trPr>
-          <w:trHeight w:val="315"/>
+          <w:trHeight w:val="300"/>
         </w:trPr>
         <w:tc>
           <w:tcPr>
+            <w:tcW w:w="765" w:type="dxa"/>
             <w:tcBorders>
               <w:top w:val="single" w:color="808080" w:themeColor="background1" w:themeShade="80" w:sz="8" w:space="0"/>
               <w:left w:val="single" w:color="808080" w:themeColor="background1" w:themeShade="80" w:sz="8" w:space="0"/>
@@ -827,6 +817,7 @@
         </w:tc>
         <w:tc>
           <w:tcPr>
+            <w:tcW w:w="8145" w:type="dxa"/>
             <w:tcBorders>
               <w:top w:val="single" w:color="808080" w:themeColor="background1" w:themeShade="80" w:sz="8" w:space="0"/>
               <w:bottom w:val="single" w:color="808080" w:themeColor="background1" w:themeShade="80" w:sz="8" w:space="0"/>
@@ -880,6 +871,7 @@
       <w:tr xmlns:wp14="http://schemas.microsoft.com/office/word/2010/wordml" wp14:textId="77777777">
         <w:tc>
           <w:tcPr>
+            <w:tcW w:w="765" w:type="dxa"/>
             <w:tcBorders>
               <w:left w:val="single" w:color="808080" w:themeColor="background1" w:themeShade="80" w:sz="8" w:space="0"/>
               <w:bottom w:val="single" w:color="808080" w:themeColor="background1" w:themeShade="80" w:sz="8" w:space="0"/>
@@ -928,20 +920,21 @@
         </w:tc>
         <w:tc>
           <w:tcPr>
-            <w:tcBorders>
-              <w:bottom w:val="single" w:color="808080" w:themeColor="background1" w:themeShade="80" w:sz="8" w:space="0"/>
-              <w:right w:val="single" w:color="808080" w:themeColor="background1" w:themeShade="80" w:sz="8" w:space="0"/>
-            </w:tcBorders>
-            <w:shd w:val="clear" w:color="auto" w:fill="auto"/>
-            <w:tcMar>
-              <w:top w:w="5.669291338582678" w:type="dxa"/>
-              <w:left w:w="5.669291338582678" w:type="dxa"/>
-              <w:bottom w:w="5.669291338582678" w:type="dxa"/>
-              <w:right w:w="5.669291338582678" w:type="dxa"/>
-            </w:tcMar>
-            <w:vAlign w:val="top"/>
-          </w:tcPr>
-          <w:p wp14:textId="0A517FEE">
+            <w:tcW w:w="8145" w:type="dxa"/>
+            <w:tcBorders>
+              <w:bottom w:val="single" w:color="808080" w:themeColor="background1" w:themeShade="80" w:sz="8" w:space="0"/>
+              <w:right w:val="single" w:color="808080" w:themeColor="background1" w:themeShade="80" w:sz="8" w:space="0"/>
+            </w:tcBorders>
+            <w:shd w:val="clear" w:color="auto" w:fill="auto"/>
+            <w:tcMar>
+              <w:top w:w="5.669291338582678" w:type="dxa"/>
+              <w:left w:w="5.669291338582678" w:type="dxa"/>
+              <w:bottom w:w="5.669291338582678" w:type="dxa"/>
+              <w:right w:w="5.669291338582678" w:type="dxa"/>
+            </w:tcMar>
+            <w:vAlign w:val="top"/>
+          </w:tcPr>
+          <w:p wp14:textId="7A8FE9AE">
             <w:pPr>
               <w:keepNext w:val="0"/>
               <w:keepLines w:val="0"/>
@@ -969,7 +962,7 @@
                 <w:sz w:val="20"/>
                 <w:szCs w:val="20"/>
               </w:rPr>
-              <w:t>User's personal information compilation (function development)</w:t>
+              <w:t>A summary of the overall milestone1 development</w:t>
             </w:r>
           </w:p>
         </w:tc>
@@ -977,6 +970,7 @@
       <w:tr xmlns:wp14="http://schemas.microsoft.com/office/word/2010/wordml" wp14:textId="77777777">
         <w:tc>
           <w:tcPr>
+            <w:tcW w:w="765" w:type="dxa"/>
             <w:tcBorders>
               <w:left w:val="single" w:color="808080" w:themeColor="background1" w:themeShade="80" w:sz="8" w:space="0"/>
               <w:bottom w:val="single" w:color="808080" w:themeColor="background1" w:themeShade="80" w:sz="8" w:space="0"/>
@@ -1025,20 +1019,21 @@
         </w:tc>
         <w:tc>
           <w:tcPr>
-            <w:tcBorders>
-              <w:bottom w:val="single" w:color="808080" w:themeColor="background1" w:themeShade="80" w:sz="8" w:space="0"/>
-              <w:right w:val="single" w:color="808080" w:themeColor="background1" w:themeShade="80" w:sz="8" w:space="0"/>
-            </w:tcBorders>
-            <w:shd w:val="clear" w:color="auto" w:fill="auto"/>
-            <w:tcMar>
-              <w:top w:w="5.669291338582678" w:type="dxa"/>
-              <w:left w:w="5.669291338582678" w:type="dxa"/>
-              <w:bottom w:w="5.669291338582678" w:type="dxa"/>
-              <w:right w:w="5.669291338582678" w:type="dxa"/>
-            </w:tcMar>
-            <w:vAlign w:val="top"/>
-          </w:tcPr>
-          <w:p wp14:textId="2C2E0CB0">
+            <w:tcW w:w="8145" w:type="dxa"/>
+            <w:tcBorders>
+              <w:bottom w:val="single" w:color="808080" w:themeColor="background1" w:themeShade="80" w:sz="8" w:space="0"/>
+              <w:right w:val="single" w:color="808080" w:themeColor="background1" w:themeShade="80" w:sz="8" w:space="0"/>
+            </w:tcBorders>
+            <w:shd w:val="clear" w:color="auto" w:fill="auto"/>
+            <w:tcMar>
+              <w:top w:w="5.669291338582678" w:type="dxa"/>
+              <w:left w:w="5.669291338582678" w:type="dxa"/>
+              <w:bottom w:w="5.669291338582678" w:type="dxa"/>
+              <w:right w:w="5.669291338582678" w:type="dxa"/>
+            </w:tcMar>
+            <w:vAlign w:val="top"/>
+          </w:tcPr>
+          <w:p wp14:textId="3BA7B0C7">
             <w:pPr>
               <w:keepNext w:val="0"/>
               <w:keepLines w:val="0"/>
@@ -1066,7 +1061,7 @@
                 <w:sz w:val="20"/>
                 <w:szCs w:val="20"/>
               </w:rPr>
-              <w:t>Users can delete their accounts</w:t>
+              <w:t>Reset password function development</w:t>
             </w:r>
           </w:p>
         </w:tc>
@@ -1074,6 +1069,7 @@
       <w:tr xmlns:wp14="http://schemas.microsoft.com/office/word/2010/wordml" wp14:textId="77777777">
         <w:tc>
           <w:tcPr>
+            <w:tcW w:w="765" w:type="dxa"/>
             <w:tcBorders>
               <w:left w:val="single" w:color="808080" w:themeColor="background1" w:themeShade="80" w:sz="8" w:space="0"/>
               <w:bottom w:val="single" w:color="808080" w:themeColor="background1" w:themeShade="80" w:sz="8" w:space="0"/>
@@ -1110,10 +1106,19 @@
                 <w:szCs w:val="20"/>
               </w:rPr>
             </w:pPr>
-          </w:p>
-        </w:tc>
-        <w:tc>
-          <w:tcPr>
+            <w:r>
+              <w:rPr>
+                <w:rFonts w:ascii="Raleway" w:hAnsi="Raleway" w:eastAsia="Raleway" w:cs="Raleway"/>
+                <w:sz w:val="20"/>
+                <w:szCs w:val="20"/>
+              </w:rPr>
+              <w:t>3</w:t>
+            </w:r>
+          </w:p>
+        </w:tc>
+        <w:tc>
+          <w:tcPr>
+            <w:tcW w:w="8145" w:type="dxa"/>
             <w:tcBorders>
               <w:bottom w:val="single" w:color="808080" w:themeColor="background1" w:themeShade="80" w:sz="8" w:space="0"/>
               <w:right w:val="single" w:color="808080" w:themeColor="background1" w:themeShade="80" w:sz="8" w:space="0"/>
@@ -1139,7 +1144,7 @@
                 <w:right w:val="nil" w:sz="0" w:space="0"/>
                 <w:between w:val="nil" w:sz="0" w:space="0"/>
               </w:pBdr>
-              <w:shd w:val="clear" w:fill="auto"/>
+              <w:shd w:val="clear" w:color="auto" w:fill="auto"/>
               <w:spacing w:before="0" w:after="0" w:line="276" w:lineRule="auto"/>
               <w:ind w:left="0" w:right="0" w:firstLine="0"/>
               <w:jc w:val="left"/>
@@ -1151,8 +1156,11 @@
             </w:pPr>
             <w:r>
               <w:rPr>
-                <w:rtl w:val="0"/>
-              </w:rPr>
+                <w:rFonts w:ascii="Raleway" w:hAnsi="Raleway" w:eastAsia="Raleway" w:cs="Raleway"/>
+                <w:sz w:val="20"/>
+                <w:szCs w:val="20"/>
+              </w:rPr>
+              <w:t>Testing</w:t>
             </w:r>
           </w:p>
         </w:tc>
@@ -1160,6 +1168,7 @@
       <w:tr xmlns:wp14="http://schemas.microsoft.com/office/word/2010/wordml" wp14:textId="77777777">
         <w:tc>
           <w:tcPr>
+            <w:tcW w:w="765" w:type="dxa"/>
             <w:tcBorders>
               <w:left w:val="single" w:color="808080" w:themeColor="background1" w:themeShade="80" w:sz="8" w:space="0"/>
               <w:bottom w:val="single" w:color="808080" w:themeColor="background1" w:themeShade="80" w:sz="8" w:space="0"/>
@@ -1186,39 +1195,43 @@
             </w:pPr>
             <w:r>
               <w:rPr>
-                <w:rtl w:val="0"/>
-              </w:rPr>
-            </w:r>
-          </w:p>
-        </w:tc>
-        <w:tc>
-          <w:tcPr>
-            <w:tcBorders>
-              <w:bottom w:val="single" w:color="808080" w:themeColor="background1" w:themeShade="80" w:sz="8" w:space="0"/>
-              <w:right w:val="single" w:color="808080" w:themeColor="background1" w:themeShade="80" w:sz="8" w:space="0"/>
-            </w:tcBorders>
-            <w:shd w:val="clear" w:color="auto" w:fill="auto"/>
-            <w:tcMar>
-              <w:top w:w="5.669291338582678" w:type="dxa"/>
-              <w:left w:w="5.669291338582678" w:type="dxa"/>
-              <w:bottom w:w="5.669291338582678" w:type="dxa"/>
-              <w:right w:w="5.669291338582678" w:type="dxa"/>
-            </w:tcMar>
-            <w:vAlign w:val="top"/>
-          </w:tcPr>
-          <w:p wp14:textId="77777777">
-            <w:pPr>
-              <w:keepNext w:val="0"/>
-              <w:keepLines w:val="0"/>
-              <w:widowControl w:val="0"/>
-              <w:pBdr>
-                <w:top w:val="nil" w:sz="0" w:space="0"/>
-                <w:left w:val="nil" w:sz="0" w:space="0"/>
-                <w:bottom w:val="nil" w:sz="0" w:space="0"/>
-                <w:right w:val="nil" w:sz="0" w:space="0"/>
-                <w:between w:val="nil" w:sz="0" w:space="0"/>
-              </w:pBdr>
-              <w:shd w:val="clear" w:fill="auto"/>
+                <w:rFonts w:ascii="Raleway" w:hAnsi="Raleway" w:eastAsia="Raleway" w:cs="Raleway"/>
+                <w:sz w:val="20"/>
+                <w:szCs w:val="20"/>
+              </w:rPr>
+              <w:t>4</w:t>
+            </w:r>
+          </w:p>
+        </w:tc>
+        <w:tc>
+          <w:tcPr>
+            <w:tcW w:w="8145" w:type="dxa"/>
+            <w:tcBorders>
+              <w:bottom w:val="single" w:color="808080" w:themeColor="background1" w:themeShade="80" w:sz="8" w:space="0"/>
+              <w:right w:val="single" w:color="808080" w:themeColor="background1" w:themeShade="80" w:sz="8" w:space="0"/>
+            </w:tcBorders>
+            <w:shd w:val="clear" w:color="auto" w:fill="auto"/>
+            <w:tcMar>
+              <w:top w:w="5.669291338582678" w:type="dxa"/>
+              <w:left w:w="5.669291338582678" w:type="dxa"/>
+              <w:bottom w:w="5.669291338582678" w:type="dxa"/>
+              <w:right w:w="5.669291338582678" w:type="dxa"/>
+            </w:tcMar>
+            <w:vAlign w:val="top"/>
+          </w:tcPr>
+          <w:p wp14:textId="0C72EC32">
+            <w:pPr>
+              <w:keepNext w:val="0"/>
+              <w:keepLines w:val="0"/>
+              <w:widowControl w:val="0"/>
+              <w:pBdr>
+                <w:top w:val="nil" w:sz="0" w:space="0"/>
+                <w:left w:val="nil" w:sz="0" w:space="0"/>
+                <w:bottom w:val="nil" w:sz="0" w:space="0"/>
+                <w:right w:val="nil" w:sz="0" w:space="0"/>
+                <w:between w:val="nil" w:sz="0" w:space="0"/>
+              </w:pBdr>
+              <w:shd w:val="clear" w:color="auto" w:fill="auto"/>
               <w:spacing w:before="0" w:after="0" w:line="276" w:lineRule="auto"/>
               <w:ind w:left="0" w:right="0" w:firstLine="0"/>
               <w:jc w:val="left"/>
@@ -1230,8 +1243,11 @@
             </w:pPr>
             <w:r>
               <w:rPr>
-                <w:rtl w:val="0"/>
-              </w:rPr>
+                <w:rFonts w:ascii="Raleway" w:hAnsi="Raleway" w:eastAsia="Raleway" w:cs="Raleway"/>
+                <w:sz w:val="20"/>
+                <w:szCs w:val="20"/>
+              </w:rPr>
+              <w:t>Design of administrator functions</w:t>
             </w:r>
           </w:p>
         </w:tc>
@@ -1239,6 +1255,7 @@
       <w:tr xmlns:wp14="http://schemas.microsoft.com/office/word/2010/wordml" wp14:textId="77777777">
         <w:tc>
           <w:tcPr>
+            <w:tcW w:w="765" w:type="dxa"/>
             <w:tcBorders>
               <w:left w:val="single" w:color="808080" w:themeColor="background1" w:themeShade="80" w:sz="8" w:space="0"/>
               <w:bottom w:val="single" w:color="808080" w:themeColor="background1" w:themeShade="80" w:sz="8" w:space="0"/>
@@ -1265,39 +1282,43 @@
             </w:pPr>
             <w:r>
               <w:rPr>
-                <w:rtl w:val="0"/>
-              </w:rPr>
-            </w:r>
-          </w:p>
-        </w:tc>
-        <w:tc>
-          <w:tcPr>
-            <w:tcBorders>
-              <w:bottom w:val="single" w:color="808080" w:themeColor="background1" w:themeShade="80" w:sz="8" w:space="0"/>
-              <w:right w:val="single" w:color="808080" w:themeColor="background1" w:themeShade="80" w:sz="8" w:space="0"/>
-            </w:tcBorders>
-            <w:shd w:val="clear" w:color="auto" w:fill="auto"/>
-            <w:tcMar>
-              <w:top w:w="5.669291338582678" w:type="dxa"/>
-              <w:left w:w="5.669291338582678" w:type="dxa"/>
-              <w:bottom w:w="5.669291338582678" w:type="dxa"/>
-              <w:right w:w="5.669291338582678" w:type="dxa"/>
-            </w:tcMar>
-            <w:vAlign w:val="top"/>
-          </w:tcPr>
-          <w:p wp14:textId="77777777">
-            <w:pPr>
-              <w:keepNext w:val="0"/>
-              <w:keepLines w:val="0"/>
-              <w:widowControl w:val="0"/>
-              <w:pBdr>
-                <w:top w:val="nil" w:sz="0" w:space="0"/>
-                <w:left w:val="nil" w:sz="0" w:space="0"/>
-                <w:bottom w:val="nil" w:sz="0" w:space="0"/>
-                <w:right w:val="nil" w:sz="0" w:space="0"/>
-                <w:between w:val="nil" w:sz="0" w:space="0"/>
-              </w:pBdr>
-              <w:shd w:val="clear" w:fill="auto"/>
+                <w:rFonts w:ascii="Raleway" w:hAnsi="Raleway" w:eastAsia="Raleway" w:cs="Raleway"/>
+                <w:sz w:val="20"/>
+                <w:szCs w:val="20"/>
+              </w:rPr>
+              <w:t>5</w:t>
+            </w:r>
+          </w:p>
+        </w:tc>
+        <w:tc>
+          <w:tcPr>
+            <w:tcW w:w="8145" w:type="dxa"/>
+            <w:tcBorders>
+              <w:bottom w:val="single" w:color="808080" w:themeColor="background1" w:themeShade="80" w:sz="8" w:space="0"/>
+              <w:right w:val="single" w:color="808080" w:themeColor="background1" w:themeShade="80" w:sz="8" w:space="0"/>
+            </w:tcBorders>
+            <w:shd w:val="clear" w:color="auto" w:fill="auto"/>
+            <w:tcMar>
+              <w:top w:w="5.669291338582678" w:type="dxa"/>
+              <w:left w:w="5.669291338582678" w:type="dxa"/>
+              <w:bottom w:w="5.669291338582678" w:type="dxa"/>
+              <w:right w:w="5.669291338582678" w:type="dxa"/>
+            </w:tcMar>
+            <w:vAlign w:val="top"/>
+          </w:tcPr>
+          <w:p wp14:textId="7254BE30">
+            <w:pPr>
+              <w:keepNext w:val="0"/>
+              <w:keepLines w:val="0"/>
+              <w:widowControl w:val="0"/>
+              <w:pBdr>
+                <w:top w:val="nil" w:sz="0" w:space="0"/>
+                <w:left w:val="nil" w:sz="0" w:space="0"/>
+                <w:bottom w:val="nil" w:sz="0" w:space="0"/>
+                <w:right w:val="nil" w:sz="0" w:space="0"/>
+                <w:between w:val="nil" w:sz="0" w:space="0"/>
+              </w:pBdr>
+              <w:shd w:val="clear" w:color="auto" w:fill="auto"/>
               <w:spacing w:before="0" w:after="0" w:line="276" w:lineRule="auto"/>
               <w:ind w:left="0" w:right="0" w:firstLine="0"/>
               <w:jc w:val="left"/>
@@ -1309,8 +1330,11 @@
             </w:pPr>
             <w:r>
               <w:rPr>
-                <w:rtl w:val="0"/>
-              </w:rPr>
+                <w:rFonts w:ascii="Raleway" w:hAnsi="Raleway" w:eastAsia="Raleway" w:cs="Raleway"/>
+                <w:sz w:val="20"/>
+                <w:szCs w:val="20"/>
+              </w:rPr>
+              <w:t>Database update</w:t>
             </w:r>
           </w:p>
         </w:tc>
@@ -1630,7 +1654,7 @@
             </w:tcMar>
             <w:vAlign w:val="top"/>
           </w:tcPr>
-          <w:p wp14:textId="1C1A714E">
+          <w:p wp14:textId="5E333249">
             <w:pPr>
               <w:keepNext w:val="0"/>
               <w:keepLines w:val="0"/>
@@ -1658,7 +1682,7 @@
                 <w:sz w:val="20"/>
                 <w:szCs w:val="20"/>
               </w:rPr>
-              <w:t>The development of the above two functions(front  end)</w:t>
+              <w:t>Reset password function development</w:t>
             </w:r>
           </w:p>
         </w:tc>
@@ -1821,8 +1845,9 @@
             </w:tcMar>
             <w:vAlign w:val="top"/>
           </w:tcPr>
-          <w:p wp14:textId="3CA413A1">
-            <w:pPr>
+          <w:p wp14:textId="0D62BFD5">
+            <w:pPr>
+              <w:pStyle w:val="Normal"/>
               <w:keepNext w:val="0"/>
               <w:keepLines w:val="0"/>
               <w:widowControl w:val="0"/>
@@ -1849,12 +1874,27 @@
                 <w:sz w:val="20"/>
                 <w:szCs w:val="20"/>
               </w:rPr>
-              <w:t>The development of the above two functions(Back end)</w:t>
-            </w:r>
-          </w:p>
+              <w:t>Program Testing</w:t>
+            </w:r>
+          </w:p>
+        </w:tc>
+        <w:tc>
+          <w:tcPr>
+            <w:tcBorders>
+              <w:bottom w:val="single" w:color="808080" w:themeColor="background1" w:themeShade="80" w:sz="8" w:space="0"/>
+              <w:right w:val="single" w:color="808080" w:themeColor="background1" w:themeShade="80" w:sz="8" w:space="0"/>
+            </w:tcBorders>
+            <w:shd w:val="clear" w:color="auto" w:fill="auto"/>
+            <w:tcMar>
+              <w:top w:w="5.669291338582678" w:type="dxa"/>
+              <w:left w:w="5.669291338582678" w:type="dxa"/>
+              <w:bottom w:w="5.669291338582678" w:type="dxa"/>
+              <w:right w:w="5.669291338582678" w:type="dxa"/>
+            </w:tcMar>
+            <w:vAlign w:val="top"/>
+          </w:tcPr>
           <w:p wp14:textId="77777777">
             <w:pPr>
-              <w:pStyle w:val="Normal"/>
               <w:keepNext w:val="0"/>
               <w:keepLines w:val="0"/>
               <w:widowControl w:val="0"/>
@@ -1875,6 +1915,14 @@
                 <w:szCs w:val="20"/>
               </w:rPr>
             </w:pPr>
+            <w:r>
+              <w:rPr>
+                <w:rFonts w:ascii="Raleway" w:hAnsi="Raleway" w:eastAsia="Raleway" w:cs="Raleway"/>
+                <w:sz w:val="20"/>
+                <w:szCs w:val="20"/>
+              </w:rPr>
+              <w:t>Ci Song</w:t>
+            </w:r>
           </w:p>
         </w:tc>
         <w:tc>
@@ -1893,6 +1941,84 @@
             <w:vAlign w:val="top"/>
           </w:tcPr>
           <w:p wp14:textId="77777777">
+            <w:pPr>
+              <w:widowControl w:val="0"/>
+              <w:rPr>
+                <w:rFonts w:ascii="Raleway" w:hAnsi="Raleway" w:eastAsia="Raleway" w:cs="Raleway"/>
+                <w:sz w:val="20"/>
+                <w:szCs w:val="20"/>
+              </w:rPr>
+            </w:pPr>
+            <w:r>
+              <w:rPr>
+                <w:rFonts w:ascii="Raleway" w:hAnsi="Raleway" w:eastAsia="Raleway" w:cs="Raleway"/>
+                <w:sz w:val="20"/>
+                <w:szCs w:val="20"/>
+              </w:rPr>
+              <w:t>Ci Song</w:t>
+            </w:r>
+          </w:p>
+        </w:tc>
+      </w:tr>
+      <w:tr xmlns:wp14="http://schemas.microsoft.com/office/word/2010/wordml" wp14:textId="77777777">
+        <w:trPr>
+          <w:trHeight w:val="390"/>
+        </w:trPr>
+        <w:tc>
+          <w:tcPr>
+            <w:tcBorders>
+              <w:left w:val="single" w:color="808080" w:themeColor="background1" w:themeShade="80" w:sz="8" w:space="0"/>
+              <w:bottom w:val="single" w:color="808080" w:themeColor="background1" w:themeShade="80" w:sz="8" w:space="0"/>
+              <w:right w:val="single" w:color="808080" w:themeColor="background1" w:themeShade="80" w:sz="8" w:space="0"/>
+            </w:tcBorders>
+            <w:shd w:val="clear" w:color="auto" w:fill="auto"/>
+            <w:tcMar>
+              <w:top w:w="5.669291338582678" w:type="dxa"/>
+              <w:left w:w="5.669291338582678" w:type="dxa"/>
+              <w:bottom w:w="5.669291338582678" w:type="dxa"/>
+              <w:right w:w="5.669291338582678" w:type="dxa"/>
+            </w:tcMar>
+            <w:vAlign w:val="top"/>
+          </w:tcPr>
+          <w:p wp14:textId="2181B42F">
+            <w:pPr>
+              <w:pStyle w:val="Normal"/>
+              <w:bidi w:val="0"/>
+              <w:spacing w:before="0" w:beforeAutospacing="off" w:after="0" w:afterAutospacing="off" w:line="276" w:lineRule="auto"/>
+              <w:ind w:left="0" w:right="0"/>
+              <w:jc w:val="center"/>
+              <w:rPr>
+                <w:rFonts w:ascii="Raleway" w:hAnsi="Raleway" w:eastAsia="Raleway" w:cs="Raleway"/>
+                <w:sz w:val="20"/>
+                <w:szCs w:val="20"/>
+              </w:rPr>
+            </w:pPr>
+            <w:r>
+              <w:rPr>
+                <w:rFonts w:ascii="Raleway" w:hAnsi="Raleway" w:eastAsia="Raleway" w:cs="Raleway"/>
+                <w:sz w:val="20"/>
+                <w:szCs w:val="20"/>
+              </w:rPr>
+              <w:t>3</w:t>
+            </w:r>
+          </w:p>
+        </w:tc>
+        <w:tc>
+          <w:tcPr>
+            <w:tcBorders>
+              <w:bottom w:val="single" w:color="808080" w:themeColor="background1" w:themeShade="80" w:sz="8" w:space="0"/>
+              <w:right w:val="single" w:color="808080" w:themeColor="background1" w:themeShade="80" w:sz="8" w:space="0"/>
+            </w:tcBorders>
+            <w:shd w:val="clear" w:color="auto" w:fill="auto"/>
+            <w:tcMar>
+              <w:top w:w="5.669291338582678" w:type="dxa"/>
+              <w:left w:w="5.669291338582678" w:type="dxa"/>
+              <w:bottom w:w="5.669291338582678" w:type="dxa"/>
+              <w:right w:w="5.669291338582678" w:type="dxa"/>
+            </w:tcMar>
+            <w:vAlign w:val="top"/>
+          </w:tcPr>
+          <w:p wp14:textId="7ED7472A">
             <w:pPr>
               <w:keepNext w:val="0"/>
               <w:keepLines w:val="0"/>
@@ -1920,7 +2046,7 @@
                 <w:sz w:val="20"/>
                 <w:szCs w:val="20"/>
               </w:rPr>
-              <w:t>Zihao Zhong</w:t>
+              <w:t>Design of administrator functions</w:t>
             </w:r>
           </w:p>
         </w:tc>
@@ -1941,20 +2067,67 @@
           </w:tcPr>
           <w:p wp14:textId="77777777">
             <w:pPr>
-              <w:widowControl w:val="0"/>
-              <w:rPr>
-                <w:rFonts w:ascii="Raleway" w:hAnsi="Raleway" w:eastAsia="Raleway" w:cs="Raleway"/>
-                <w:sz w:val="20"/>
-                <w:szCs w:val="20"/>
-              </w:rPr>
-            </w:pPr>
-            <w:r>
-              <w:rPr>
-                <w:rFonts w:ascii="Raleway" w:hAnsi="Raleway" w:eastAsia="Raleway" w:cs="Raleway"/>
-                <w:sz w:val="20"/>
-                <w:szCs w:val="20"/>
-              </w:rPr>
-              <w:t>Zhihao Zhong</w:t>
+              <w:keepNext w:val="0"/>
+              <w:keepLines w:val="0"/>
+              <w:widowControl w:val="0"/>
+              <w:pBdr>
+                <w:top w:val="nil" w:sz="0" w:space="0"/>
+                <w:left w:val="nil" w:sz="0" w:space="0"/>
+                <w:bottom w:val="nil" w:sz="0" w:space="0"/>
+                <w:right w:val="nil" w:sz="0" w:space="0"/>
+                <w:between w:val="nil" w:sz="0" w:space="0"/>
+              </w:pBdr>
+              <w:shd w:val="clear" w:color="auto" w:fill="auto"/>
+              <w:spacing w:before="0" w:after="0" w:line="276" w:lineRule="auto"/>
+              <w:ind w:left="0" w:right="0" w:firstLine="0"/>
+              <w:jc w:val="left"/>
+              <w:rPr>
+                <w:rFonts w:ascii="Raleway" w:hAnsi="Raleway" w:eastAsia="Raleway" w:cs="Raleway"/>
+                <w:sz w:val="20"/>
+                <w:szCs w:val="20"/>
+              </w:rPr>
+            </w:pPr>
+            <w:r>
+              <w:rPr>
+                <w:rFonts w:ascii="Raleway" w:hAnsi="Raleway" w:eastAsia="Raleway" w:cs="Raleway"/>
+                <w:sz w:val="20"/>
+                <w:szCs w:val="20"/>
+              </w:rPr>
+              <w:t>Yutai Tong</w:t>
+            </w:r>
+          </w:p>
+        </w:tc>
+        <w:tc>
+          <w:tcPr>
+            <w:tcBorders>
+              <w:bottom w:val="single" w:color="808080" w:themeColor="background1" w:themeShade="80" w:sz="8" w:space="0"/>
+              <w:right w:val="single" w:color="808080" w:themeColor="background1" w:themeShade="80" w:sz="8" w:space="0"/>
+            </w:tcBorders>
+            <w:shd w:val="clear" w:color="auto" w:fill="auto"/>
+            <w:tcMar>
+              <w:top w:w="5.669291338582678" w:type="dxa"/>
+              <w:left w:w="5.669291338582678" w:type="dxa"/>
+              <w:bottom w:w="5.669291338582678" w:type="dxa"/>
+              <w:right w:w="5.669291338582678" w:type="dxa"/>
+            </w:tcMar>
+            <w:vAlign w:val="top"/>
+          </w:tcPr>
+          <w:p wp14:textId="77777777">
+            <w:pPr>
+              <w:widowControl w:val="0"/>
+              <w:rPr>
+                <w:rFonts w:ascii="Raleway" w:hAnsi="Raleway" w:eastAsia="Raleway" w:cs="Raleway"/>
+                <w:sz w:val="20"/>
+                <w:szCs w:val="20"/>
+              </w:rPr>
+            </w:pPr>
+            <w:r>
+              <w:rPr>
+                <w:rFonts w:ascii="Raleway" w:hAnsi="Raleway" w:eastAsia="Raleway" w:cs="Raleway"/>
+                <w:sz w:val="20"/>
+                <w:szCs w:val="20"/>
+              </w:rPr>
+              <w:t>Yutai Tong</w:t>
             </w:r>
           </w:p>
         </w:tc>
@@ -2004,26 +2177,26 @@
                 <w:sz w:val="20"/>
                 <w:szCs w:val="20"/>
               </w:rPr>
-              <w:t>3</w:t>
-            </w:r>
-          </w:p>
-        </w:tc>
-        <w:tc>
-          <w:tcPr>
-            <w:tcBorders>
-              <w:bottom w:val="single" w:color="808080" w:themeColor="background1" w:themeShade="80" w:sz="8" w:space="0"/>
-              <w:right w:val="single" w:color="808080" w:themeColor="background1" w:themeShade="80" w:sz="8" w:space="0"/>
-            </w:tcBorders>
-            <w:shd w:val="clear" w:color="auto" w:fill="auto"/>
-            <w:tcMar>
-              <w:top w:w="5.669291338582678" w:type="dxa"/>
-              <w:left w:w="5.669291338582678" w:type="dxa"/>
-              <w:bottom w:w="5.669291338582678" w:type="dxa"/>
-              <w:right w:w="5.669291338582678" w:type="dxa"/>
-            </w:tcMar>
-            <w:vAlign w:val="top"/>
-          </w:tcPr>
-          <w:p wp14:textId="731BDC75">
+              <w:t>4</w:t>
+            </w:r>
+          </w:p>
+        </w:tc>
+        <w:tc>
+          <w:tcPr>
+            <w:tcBorders>
+              <w:bottom w:val="single" w:color="808080" w:themeColor="background1" w:themeShade="80" w:sz="8" w:space="0"/>
+              <w:right w:val="single" w:color="808080" w:themeColor="background1" w:themeShade="80" w:sz="8" w:space="0"/>
+            </w:tcBorders>
+            <w:shd w:val="clear" w:color="auto" w:fill="auto"/>
+            <w:tcMar>
+              <w:top w:w="5.669291338582678" w:type="dxa"/>
+              <w:left w:w="5.669291338582678" w:type="dxa"/>
+              <w:bottom w:w="5.669291338582678" w:type="dxa"/>
+              <w:right w:w="5.669291338582678" w:type="dxa"/>
+            </w:tcMar>
+            <w:vAlign w:val="top"/>
+          </w:tcPr>
+          <w:p wp14:textId="54F7B2A9">
             <w:pPr>
               <w:keepNext w:val="0"/>
               <w:keepLines w:val="0"/>
@@ -2051,32 +2224,42 @@
                 <w:sz w:val="20"/>
                 <w:szCs w:val="20"/>
               </w:rPr>
-              <w:t>The testing for the above two functions(front  end)</w:t>
-            </w:r>
-          </w:p>
+              <w:t>Database update</w:t>
+            </w:r>
+          </w:p>
+        </w:tc>
+        <w:tc>
+          <w:tcPr>
+            <w:tcBorders>
+              <w:bottom w:val="single" w:color="808080" w:themeColor="background1" w:themeShade="80" w:sz="8" w:space="0"/>
+              <w:right w:val="single" w:color="808080" w:themeColor="background1" w:themeShade="80" w:sz="8" w:space="0"/>
+            </w:tcBorders>
+            <w:shd w:val="clear" w:color="auto" w:fill="auto"/>
+            <w:tcMar>
+              <w:top w:w="5.669291338582678" w:type="dxa"/>
+              <w:left w:w="5.669291338582678" w:type="dxa"/>
+              <w:bottom w:w="5.669291338582678" w:type="dxa"/>
+              <w:right w:w="5.669291338582678" w:type="dxa"/>
+            </w:tcMar>
+            <w:vAlign w:val="top"/>
+          </w:tcPr>
           <w:p wp14:textId="77777777">
             <w:pPr>
-              <w:pStyle w:val="Normal"/>
-              <w:keepNext w:val="0"/>
-              <w:keepLines w:val="0"/>
-              <w:widowControl w:val="0"/>
-              <w:pBdr>
-                <w:top w:val="nil" w:sz="0" w:space="0"/>
-                <w:left w:val="nil" w:sz="0" w:space="0"/>
-                <w:bottom w:val="nil" w:sz="0" w:space="0"/>
-                <w:right w:val="nil" w:sz="0" w:space="0"/>
-                <w:between w:val="nil" w:sz="0" w:space="0"/>
-              </w:pBdr>
-              <w:shd w:val="clear" w:color="auto" w:fill="auto"/>
-              <w:spacing w:before="0" w:after="0" w:line="276" w:lineRule="auto"/>
-              <w:ind w:left="0" w:right="0" w:firstLine="0"/>
-              <w:jc w:val="left"/>
-              <w:rPr>
-                <w:rFonts w:ascii="Raleway" w:hAnsi="Raleway" w:eastAsia="Raleway" w:cs="Raleway"/>
-                <w:sz w:val="20"/>
-                <w:szCs w:val="20"/>
-              </w:rPr>
-            </w:pPr>
+              <w:widowControl w:val="0"/>
+              <w:rPr>
+                <w:rFonts w:ascii="Raleway" w:hAnsi="Raleway" w:eastAsia="Raleway" w:cs="Raleway"/>
+                <w:sz w:val="20"/>
+                <w:szCs w:val="20"/>
+              </w:rPr>
+            </w:pPr>
+            <w:r>
+              <w:rPr>
+                <w:rFonts w:ascii="Raleway" w:hAnsi="Raleway" w:eastAsia="Raleway" w:cs="Raleway"/>
+                <w:sz w:val="20"/>
+                <w:szCs w:val="20"/>
+              </w:rPr>
+              <w:t>Zhihao Zhong</w:t>
+            </w:r>
           </w:p>
         </w:tc>
         <w:tc>
@@ -2096,210 +2279,20 @@
           </w:tcPr>
           <w:p wp14:textId="77777777">
             <w:pPr>
-              <w:keepNext w:val="0"/>
-              <w:keepLines w:val="0"/>
-              <w:widowControl w:val="0"/>
-              <w:pBdr>
-                <w:top w:val="nil" w:sz="0" w:space="0"/>
-                <w:left w:val="nil" w:sz="0" w:space="0"/>
-                <w:bottom w:val="nil" w:sz="0" w:space="0"/>
-                <w:right w:val="nil" w:sz="0" w:space="0"/>
-                <w:between w:val="nil" w:sz="0" w:space="0"/>
-              </w:pBdr>
-              <w:shd w:val="clear" w:color="auto" w:fill="auto"/>
-              <w:spacing w:before="0" w:after="0" w:line="276" w:lineRule="auto"/>
-              <w:ind w:left="0" w:right="0" w:firstLine="0"/>
-              <w:jc w:val="left"/>
-              <w:rPr>
-                <w:rFonts w:ascii="Raleway" w:hAnsi="Raleway" w:eastAsia="Raleway" w:cs="Raleway"/>
-                <w:sz w:val="20"/>
-                <w:szCs w:val="20"/>
-              </w:rPr>
-            </w:pPr>
-            <w:r>
-              <w:rPr>
-                <w:rFonts w:ascii="Raleway" w:hAnsi="Raleway" w:eastAsia="Raleway" w:cs="Raleway"/>
-                <w:sz w:val="20"/>
-                <w:szCs w:val="20"/>
-              </w:rPr>
-              <w:t>Ci Song</w:t>
-            </w:r>
-          </w:p>
-        </w:tc>
-        <w:tc>
-          <w:tcPr>
-            <w:tcBorders>
-              <w:bottom w:val="single" w:color="808080" w:themeColor="background1" w:themeShade="80" w:sz="8" w:space="0"/>
-              <w:right w:val="single" w:color="808080" w:themeColor="background1" w:themeShade="80" w:sz="8" w:space="0"/>
-            </w:tcBorders>
-            <w:shd w:val="clear" w:color="auto" w:fill="auto"/>
-            <w:tcMar>
-              <w:top w:w="5.669291338582678" w:type="dxa"/>
-              <w:left w:w="5.669291338582678" w:type="dxa"/>
-              <w:bottom w:w="5.669291338582678" w:type="dxa"/>
-              <w:right w:w="5.669291338582678" w:type="dxa"/>
-            </w:tcMar>
-            <w:vAlign w:val="top"/>
-          </w:tcPr>
-          <w:p wp14:textId="77777777">
-            <w:pPr>
-              <w:widowControl w:val="0"/>
-              <w:rPr>
-                <w:rFonts w:ascii="Raleway" w:hAnsi="Raleway" w:eastAsia="Raleway" w:cs="Raleway"/>
-                <w:sz w:val="20"/>
-                <w:szCs w:val="20"/>
-              </w:rPr>
-            </w:pPr>
-            <w:r>
-              <w:rPr>
-                <w:rFonts w:ascii="Raleway" w:hAnsi="Raleway" w:eastAsia="Raleway" w:cs="Raleway"/>
-                <w:sz w:val="20"/>
-                <w:szCs w:val="20"/>
-              </w:rPr>
-              <w:t>Ci Song</w:t>
-            </w:r>
-          </w:p>
-        </w:tc>
-      </w:tr>
-      <w:tr xmlns:wp14="http://schemas.microsoft.com/office/word/2010/wordml" wp14:textId="77777777">
-        <w:tc>
-          <w:tcPr>
-            <w:tcBorders>
-              <w:left w:val="single" w:color="808080" w:themeColor="background1" w:themeShade="80" w:sz="8" w:space="0"/>
-              <w:bottom w:val="single" w:color="808080" w:themeColor="background1" w:themeShade="80" w:sz="8" w:space="0"/>
-              <w:right w:val="single" w:color="808080" w:themeColor="background1" w:themeShade="80" w:sz="8" w:space="0"/>
-            </w:tcBorders>
-            <w:shd w:val="clear" w:color="auto" w:fill="auto"/>
-            <w:tcMar>
-              <w:top w:w="5.669291338582678" w:type="dxa"/>
-              <w:left w:w="5.669291338582678" w:type="dxa"/>
-              <w:bottom w:w="5.669291338582678" w:type="dxa"/>
-              <w:right w:w="5.669291338582678" w:type="dxa"/>
-            </w:tcMar>
-            <w:vAlign w:val="top"/>
-          </w:tcPr>
-          <w:p wp14:textId="77777777">
-            <w:pPr>
-              <w:keepNext w:val="0"/>
-              <w:keepLines w:val="0"/>
-              <w:widowControl w:val="0"/>
-              <w:pBdr>
-                <w:top w:val="nil" w:sz="0" w:space="0"/>
-                <w:left w:val="nil" w:sz="0" w:space="0"/>
-                <w:bottom w:val="nil" w:sz="0" w:space="0"/>
-                <w:right w:val="nil" w:sz="0" w:space="0"/>
-                <w:between w:val="nil" w:sz="0" w:space="0"/>
-              </w:pBdr>
-              <w:shd w:val="clear" w:color="auto" w:fill="auto"/>
-              <w:spacing w:before="0" w:after="0" w:line="276" w:lineRule="auto"/>
-              <w:ind w:left="0" w:right="0" w:firstLine="0"/>
-              <w:jc w:val="center"/>
-              <w:rPr>
-                <w:rFonts w:ascii="Raleway" w:hAnsi="Raleway" w:eastAsia="Raleway" w:cs="Raleway"/>
-                <w:sz w:val="20"/>
-                <w:szCs w:val="20"/>
-              </w:rPr>
-            </w:pPr>
-          </w:p>
-        </w:tc>
-        <w:tc>
-          <w:tcPr>
-            <w:tcBorders>
-              <w:bottom w:val="single" w:color="808080" w:themeColor="background1" w:themeShade="80" w:sz="8" w:space="0"/>
-              <w:right w:val="single" w:color="808080" w:themeColor="background1" w:themeShade="80" w:sz="8" w:space="0"/>
-            </w:tcBorders>
-            <w:shd w:val="clear" w:color="auto" w:fill="auto"/>
-            <w:tcMar>
-              <w:top w:w="5.669291338582678" w:type="dxa"/>
-              <w:left w:w="5.669291338582678" w:type="dxa"/>
-              <w:bottom w:w="5.669291338582678" w:type="dxa"/>
-              <w:right w:w="5.669291338582678" w:type="dxa"/>
-            </w:tcMar>
-            <w:vAlign w:val="top"/>
-          </w:tcPr>
-          <w:p wp14:textId="77777777">
-            <w:pPr>
-              <w:keepNext w:val="0"/>
-              <w:keepLines w:val="0"/>
-              <w:widowControl w:val="0"/>
-              <w:pBdr>
-                <w:top w:val="nil" w:sz="0" w:space="0"/>
-                <w:left w:val="nil" w:sz="0" w:space="0"/>
-                <w:bottom w:val="nil" w:sz="0" w:space="0"/>
-                <w:right w:val="nil" w:sz="0" w:space="0"/>
-                <w:between w:val="nil" w:sz="0" w:space="0"/>
-              </w:pBdr>
-              <w:shd w:val="clear" w:color="auto" w:fill="auto"/>
-              <w:spacing w:before="0" w:after="0" w:line="276" w:lineRule="auto"/>
-              <w:ind w:left="0" w:right="0" w:firstLine="0"/>
-              <w:jc w:val="left"/>
-              <w:rPr>
-                <w:rFonts w:ascii="Raleway" w:hAnsi="Raleway" w:eastAsia="Raleway" w:cs="Raleway"/>
-                <w:sz w:val="20"/>
-                <w:szCs w:val="20"/>
-              </w:rPr>
-            </w:pPr>
-          </w:p>
-        </w:tc>
-        <w:tc>
-          <w:tcPr>
-            <w:tcBorders>
-              <w:bottom w:val="single" w:color="808080" w:themeColor="background1" w:themeShade="80" w:sz="8" w:space="0"/>
-              <w:right w:val="single" w:color="808080" w:themeColor="background1" w:themeShade="80" w:sz="8" w:space="0"/>
-            </w:tcBorders>
-            <w:shd w:val="clear" w:color="auto" w:fill="auto"/>
-            <w:tcMar>
-              <w:top w:w="5.669291338582678" w:type="dxa"/>
-              <w:left w:w="5.669291338582678" w:type="dxa"/>
-              <w:bottom w:w="5.669291338582678" w:type="dxa"/>
-              <w:right w:w="5.669291338582678" w:type="dxa"/>
-            </w:tcMar>
-            <w:vAlign w:val="top"/>
-          </w:tcPr>
-          <w:p wp14:textId="77777777">
-            <w:pPr>
-              <w:widowControl w:val="0"/>
-              <w:rPr>
-                <w:rFonts w:ascii="Raleway" w:hAnsi="Raleway" w:eastAsia="Raleway" w:cs="Raleway"/>
-                <w:sz w:val="20"/>
-                <w:szCs w:val="20"/>
-              </w:rPr>
-            </w:pPr>
-            <w:r>
-              <w:rPr>
-                <w:rtl w:val="0"/>
-              </w:rPr>
-            </w:r>
-          </w:p>
-        </w:tc>
-        <w:tc>
-          <w:tcPr>
-            <w:tcBorders>
-              <w:bottom w:val="single" w:color="808080" w:themeColor="background1" w:themeShade="80" w:sz="8" w:space="0"/>
-              <w:right w:val="single" w:color="808080" w:themeColor="background1" w:themeShade="80" w:sz="8" w:space="0"/>
-            </w:tcBorders>
-            <w:shd w:val="clear" w:color="auto" w:fill="auto"/>
-            <w:tcMar>
-              <w:top w:w="5.669291338582678" w:type="dxa"/>
-              <w:left w:w="5.669291338582678" w:type="dxa"/>
-              <w:bottom w:w="5.669291338582678" w:type="dxa"/>
-              <w:right w:w="5.669291338582678" w:type="dxa"/>
-            </w:tcMar>
-            <w:vAlign w:val="top"/>
-          </w:tcPr>
-          <w:p wp14:textId="77777777">
-            <w:pPr>
-              <w:widowControl w:val="0"/>
-              <w:rPr>
-                <w:rFonts w:ascii="Raleway" w:hAnsi="Raleway" w:eastAsia="Raleway" w:cs="Raleway"/>
-                <w:sz w:val="20"/>
-                <w:szCs w:val="20"/>
-              </w:rPr>
-            </w:pPr>
-            <w:r>
-              <w:rPr>
-                <w:rtl w:val="0"/>
-              </w:rPr>
+              <w:widowControl w:val="0"/>
+              <w:rPr>
+                <w:rFonts w:ascii="Raleway" w:hAnsi="Raleway" w:eastAsia="Raleway" w:cs="Raleway"/>
+                <w:sz w:val="20"/>
+                <w:szCs w:val="20"/>
+              </w:rPr>
+            </w:pPr>
+            <w:r>
+              <w:rPr>
+                <w:rFonts w:ascii="Raleway" w:hAnsi="Raleway" w:eastAsia="Raleway" w:cs="Raleway"/>
+                <w:sz w:val="20"/>
+                <w:szCs w:val="20"/>
+              </w:rPr>
+              <w:t>Zhihao Zhong</w:t>
             </w:r>
           </w:p>
         </w:tc>
@@ -3288,7 +3281,7 @@
 </file>
 
 <file path=customXml/itemProps1.xml><?xml version="1.0" encoding="utf-8"?>
-<ds:datastoreItem xmlns:ds="http://schemas.openxmlformats.org/officeDocument/2006/customXml" ds:itemID="{56A2FA48-E93A-4BE9-BC23-F53367094FD4}"/>
+<ds:datastoreItem xmlns:ds="http://schemas.openxmlformats.org/officeDocument/2006/customXml" ds:itemID="{BD888E9F-18ED-40E5-AD13-45EF54D30382}"/>
 </file>
 
 <file path=customXml/itemProps2.xml><?xml version="1.0" encoding="utf-8"?>

</xml_diff>